<commit_message>
Extensión de mejoras detalladas del documento
</commit_message>
<xml_diff>
--- a/Documentacion/DiarioDeGrupo.docx
+++ b/Documentacion/DiarioDeGrupo.docx
@@ -40,6 +40,7 @@
                         <w:dataBinding w:prefixMappings="xmlns:ns0='http://schemas.openxmlformats.org/package/2006/metadata/core-properties' xmlns:ns1='http://purl.org/dc/elements/1.1/'" w:xpath="/ns0:coreProperties[1]/ns1:title[1]" w:storeItemID="{6C3C8BC8-F283-45AE-878A-BAB7291924A1}"/>
                         <w:text/>
                       </w:sdtPr>
+                      <w:sdtEndPr/>
                       <w:sdtContent>
                         <w:p>
                           <w:pPr>
@@ -86,6 +87,7 @@
                         <w:dataBinding w:prefixMappings="xmlns:ns0='http://schemas.microsoft.com/office/2006/coverPageProps'" w:xpath="/ns0:CoverPageProperties[1]/ns0:Abstract[1]" w:storeItemID="{55AF091B-3C7A-41E3-B477-F2FDAA23CFDA}"/>
                         <w:text/>
                       </w:sdtPr>
+                      <w:sdtEndPr/>
                       <w:sdtContent>
                         <w:p>
                           <w:pPr>
@@ -98,13 +100,23 @@
                               <w:szCs w:val="21"/>
                             </w:rPr>
                           </w:pPr>
+                          <w:proofErr w:type="spellStart"/>
                           <w:r>
                             <w:rPr>
                               <w:color w:val="FFFFFF" w:themeColor="background1"/>
                               <w:sz w:val="21"/>
                               <w:szCs w:val="21"/>
                             </w:rPr>
-                            <w:t>Jose Manuel Navarro Márquez</w:t>
+                            <w:t>Jose</w:t>
+                          </w:r>
+                          <w:proofErr w:type="spellEnd"/>
+                          <w:r>
+                            <w:rPr>
+                              <w:color w:val="FFFFFF" w:themeColor="background1"/>
+                              <w:sz w:val="21"/>
+                              <w:szCs w:val="21"/>
+                            </w:rPr>
+                            <w:t xml:space="preserve"> Manuel Navarro Márquez</w:t>
                           </w:r>
                         </w:p>
                       </w:sdtContent>
@@ -146,7 +158,25 @@
                           <w:sz w:val="21"/>
                           <w:szCs w:val="21"/>
                         </w:rPr>
-                        <w:t>Alejandro Tortolero Martín</w:t>
+                        <w:t xml:space="preserve">Alejandro </w:t>
+                      </w:r>
+                      <w:proofErr w:type="spellStart"/>
+                      <w:r>
+                        <w:rPr>
+                          <w:color w:val="FFFFFF" w:themeColor="background1"/>
+                          <w:sz w:val="21"/>
+                          <w:szCs w:val="21"/>
+                        </w:rPr>
+                        <w:t>Tortolero</w:t>
+                      </w:r>
+                      <w:proofErr w:type="spellEnd"/>
+                      <w:r>
+                        <w:rPr>
+                          <w:color w:val="FFFFFF" w:themeColor="background1"/>
+                          <w:sz w:val="21"/>
+                          <w:szCs w:val="21"/>
+                        </w:rPr>
+                        <w:t xml:space="preserve"> Martín</w:t>
                       </w:r>
                     </w:p>
                     <w:p>
@@ -246,6 +276,7 @@
                         <w:dataBinding w:prefixMappings="xmlns:ns0='http://schemas.openxmlformats.org/package/2006/metadata/core-properties' xmlns:ns1='http://purl.org/dc/elements/1.1/'" w:xpath="/ns0:coreProperties[1]/ns1:subject[1]" w:storeItemID="{6C3C8BC8-F283-45AE-878A-BAB7291924A1}"/>
                         <w:text/>
                       </w:sdtPr>
+                      <w:sdtEndPr/>
                       <w:sdtContent>
                         <w:p>
                           <w:pPr>
@@ -2081,7 +2112,23 @@
                 <w:sz w:val="24"/>
                 <w:szCs w:val="24"/>
               </w:rPr>
-              <w:t>- Mockups de vistas.</w:t>
+              <w:t xml:space="preserve">- </w:t>
+            </w:r>
+            <w:proofErr w:type="spellStart"/>
+            <w:r>
+              <w:rPr>
+                <w:sz w:val="24"/>
+                <w:szCs w:val="24"/>
+              </w:rPr>
+              <w:t>Mockups</w:t>
+            </w:r>
+            <w:proofErr w:type="spellEnd"/>
+            <w:r>
+              <w:rPr>
+                <w:sz w:val="24"/>
+                <w:szCs w:val="24"/>
+              </w:rPr>
+              <w:t xml:space="preserve"> de vistas.</w:t>
             </w:r>
           </w:p>
         </w:tc>
@@ -2613,6 +2660,7 @@
                 <w:szCs w:val="24"/>
               </w:rPr>
             </w:pPr>
+            <w:proofErr w:type="spellStart"/>
             <w:r>
               <w:rPr>
                 <w:sz w:val="24"/>
@@ -2620,6 +2668,7 @@
               </w:rPr>
               <w:t>Jose</w:t>
             </w:r>
+            <w:proofErr w:type="spellEnd"/>
           </w:p>
         </w:tc>
         <w:tc>
@@ -2723,6 +2772,7 @@
                 <w:szCs w:val="24"/>
               </w:rPr>
             </w:pPr>
+            <w:proofErr w:type="spellStart"/>
             <w:r>
               <w:rPr>
                 <w:sz w:val="24"/>
@@ -2730,6 +2780,7 @@
               </w:rPr>
               <w:t>Jose</w:t>
             </w:r>
+            <w:proofErr w:type="spellEnd"/>
           </w:p>
         </w:tc>
         <w:tc>
@@ -3844,8 +3895,17 @@
                 <w:sz w:val="24"/>
                 <w:szCs w:val="24"/>
               </w:rPr>
-              <w:t>- Subida de bootstrap</w:t>
-            </w:r>
+              <w:t xml:space="preserve">- Subida de </w:t>
+            </w:r>
+            <w:proofErr w:type="spellStart"/>
+            <w:r>
+              <w:rPr>
+                <w:sz w:val="24"/>
+                <w:szCs w:val="24"/>
+              </w:rPr>
+              <w:t>bootstrap</w:t>
+            </w:r>
+            <w:proofErr w:type="spellEnd"/>
           </w:p>
         </w:tc>
       </w:tr>
@@ -4159,7 +4219,23 @@
                 <w:sz w:val="24"/>
                 <w:szCs w:val="24"/>
               </w:rPr>
-              <w:t>Sergio, Jose, Julián, Jorge</w:t>
+              <w:t xml:space="preserve">Sergio, </w:t>
+            </w:r>
+            <w:proofErr w:type="spellStart"/>
+            <w:r>
+              <w:rPr>
+                <w:sz w:val="24"/>
+                <w:szCs w:val="24"/>
+              </w:rPr>
+              <w:t>Jose</w:t>
+            </w:r>
+            <w:proofErr w:type="spellEnd"/>
+            <w:r>
+              <w:rPr>
+                <w:sz w:val="24"/>
+                <w:szCs w:val="24"/>
+              </w:rPr>
+              <w:t>, Julián, Jorge</w:t>
             </w:r>
           </w:p>
         </w:tc>
@@ -4476,12 +4552,21 @@
                 <w:szCs w:val="24"/>
               </w:rPr>
             </w:pPr>
-            <w:r>
-              <w:rPr>
-                <w:sz w:val="24"/>
-                <w:szCs w:val="24"/>
-              </w:rPr>
-              <w:t>Jose, Jorge y Sergio</w:t>
+            <w:proofErr w:type="spellStart"/>
+            <w:r>
+              <w:rPr>
+                <w:sz w:val="24"/>
+                <w:szCs w:val="24"/>
+              </w:rPr>
+              <w:t>Jose</w:t>
+            </w:r>
+            <w:proofErr w:type="spellEnd"/>
+            <w:r>
+              <w:rPr>
+                <w:sz w:val="24"/>
+                <w:szCs w:val="24"/>
+              </w:rPr>
+              <w:t>, Jorge y Sergio</w:t>
             </w:r>
           </w:p>
         </w:tc>
@@ -5126,8 +5211,17 @@
                 <w:sz w:val="24"/>
                 <w:szCs w:val="24"/>
               </w:rPr>
-              <w:t>- Integración y modificación de código Captcha</w:t>
-            </w:r>
+              <w:t xml:space="preserve">- Integración y modificación de código </w:t>
+            </w:r>
+            <w:proofErr w:type="spellStart"/>
+            <w:r>
+              <w:rPr>
+                <w:sz w:val="24"/>
+                <w:szCs w:val="24"/>
+              </w:rPr>
+              <w:t>Captcha</w:t>
+            </w:r>
+            <w:proofErr w:type="spellEnd"/>
           </w:p>
         </w:tc>
       </w:tr>
@@ -5631,8 +5725,17 @@
                 <w:sz w:val="24"/>
                 <w:szCs w:val="24"/>
               </w:rPr>
-              <w:t>- Creación de rama para Captcha</w:t>
-            </w:r>
+              <w:t xml:space="preserve">- Creación de rama para </w:t>
+            </w:r>
+            <w:proofErr w:type="spellStart"/>
+            <w:r>
+              <w:rPr>
+                <w:sz w:val="24"/>
+                <w:szCs w:val="24"/>
+              </w:rPr>
+              <w:t>Captcha</w:t>
+            </w:r>
+            <w:proofErr w:type="spellEnd"/>
           </w:p>
         </w:tc>
       </w:tr>
@@ -5722,13 +5825,22 @@
               </w:rPr>
               <w:t xml:space="preserve">- Introducción de </w:t>
             </w:r>
+            <w:proofErr w:type="spellStart"/>
             <w:r>
               <w:rPr>
                 <w:sz w:val="24"/>
                 <w:szCs w:val="24"/>
               </w:rPr>
               <w:lastRenderedPageBreak/>
-              <w:t>Captcha en formulario.</w:t>
+              <w:t>Captcha</w:t>
+            </w:r>
+            <w:proofErr w:type="spellEnd"/>
+            <w:r>
+              <w:rPr>
+                <w:sz w:val="24"/>
+                <w:szCs w:val="24"/>
+              </w:rPr>
+              <w:t xml:space="preserve"> en formulario.</w:t>
             </w:r>
           </w:p>
         </w:tc>
@@ -6018,12 +6130,21 @@
                 <w:szCs w:val="24"/>
               </w:rPr>
             </w:pPr>
-            <w:r>
-              <w:rPr>
-                <w:sz w:val="24"/>
-                <w:szCs w:val="24"/>
-              </w:rPr>
-              <w:t>Jose, Jorge y Sergio</w:t>
+            <w:proofErr w:type="spellStart"/>
+            <w:r>
+              <w:rPr>
+                <w:sz w:val="24"/>
+                <w:szCs w:val="24"/>
+              </w:rPr>
+              <w:t>Jose</w:t>
+            </w:r>
+            <w:proofErr w:type="spellEnd"/>
+            <w:r>
+              <w:rPr>
+                <w:sz w:val="24"/>
+                <w:szCs w:val="24"/>
+              </w:rPr>
+              <w:t>, Jorge y Sergio</w:t>
             </w:r>
           </w:p>
         </w:tc>
@@ -6423,6 +6544,7 @@
                 <w:szCs w:val="24"/>
               </w:rPr>
             </w:pPr>
+            <w:proofErr w:type="spellStart"/>
             <w:r>
               <w:rPr>
                 <w:sz w:val="24"/>
@@ -6430,6 +6552,7 @@
               </w:rPr>
               <w:t>Jose</w:t>
             </w:r>
+            <w:proofErr w:type="spellEnd"/>
           </w:p>
         </w:tc>
         <w:tc>
@@ -6560,7 +6683,23 @@
                 <w:sz w:val="24"/>
                 <w:szCs w:val="24"/>
               </w:rPr>
-              <w:t>- Corrección de errores Json.</w:t>
+              <w:t xml:space="preserve">- Corrección de errores </w:t>
+            </w:r>
+            <w:proofErr w:type="spellStart"/>
+            <w:r>
+              <w:rPr>
+                <w:sz w:val="24"/>
+                <w:szCs w:val="24"/>
+              </w:rPr>
+              <w:t>Json</w:t>
+            </w:r>
+            <w:proofErr w:type="spellEnd"/>
+            <w:r>
+              <w:rPr>
+                <w:sz w:val="24"/>
+                <w:szCs w:val="24"/>
+              </w:rPr>
+              <w:t>.</w:t>
             </w:r>
           </w:p>
         </w:tc>
@@ -7049,6 +7188,7 @@
                 <w:szCs w:val="24"/>
               </w:rPr>
             </w:pPr>
+            <w:proofErr w:type="spellStart"/>
             <w:r>
               <w:rPr>
                 <w:sz w:val="24"/>
@@ -7056,6 +7196,7 @@
               </w:rPr>
               <w:t>Jose</w:t>
             </w:r>
+            <w:proofErr w:type="spellEnd"/>
           </w:p>
         </w:tc>
         <w:tc>
@@ -8004,7 +8145,23 @@
                 <w:sz w:val="24"/>
                 <w:szCs w:val="24"/>
               </w:rPr>
-              <w:t>Pablo, Jose y Jorge</w:t>
+              <w:t xml:space="preserve">Pablo, </w:t>
+            </w:r>
+            <w:proofErr w:type="spellStart"/>
+            <w:r>
+              <w:rPr>
+                <w:sz w:val="24"/>
+                <w:szCs w:val="24"/>
+              </w:rPr>
+              <w:t>Jose</w:t>
+            </w:r>
+            <w:proofErr w:type="spellEnd"/>
+            <w:r>
+              <w:rPr>
+                <w:sz w:val="24"/>
+                <w:szCs w:val="24"/>
+              </w:rPr>
+              <w:t xml:space="preserve"> y Jorge</w:t>
             </w:r>
           </w:p>
         </w:tc>
@@ -8137,8 +8294,17 @@
                 <w:sz w:val="24"/>
                 <w:szCs w:val="24"/>
               </w:rPr>
-              <w:t>- Subida de diario  git</w:t>
-            </w:r>
+              <w:t xml:space="preserve">- Subida de diario  </w:t>
+            </w:r>
+            <w:proofErr w:type="spellStart"/>
+            <w:r>
+              <w:rPr>
+                <w:sz w:val="24"/>
+                <w:szCs w:val="24"/>
+              </w:rPr>
+              <w:t>git</w:t>
+            </w:r>
+            <w:proofErr w:type="spellEnd"/>
           </w:p>
         </w:tc>
       </w:tr>
@@ -8389,7 +8555,23 @@
           <w:sz w:val="24"/>
           <w:szCs w:val="24"/>
         </w:rPr>
-        <w:t>Alejandro Tortolero Martín</w:t>
+        <w:t xml:space="preserve">Alejandro </w:t>
+      </w:r>
+      <w:proofErr w:type="spellStart"/>
+      <w:r>
+        <w:rPr>
+          <w:sz w:val="24"/>
+          <w:szCs w:val="24"/>
+        </w:rPr>
+        <w:t>Tortolero</w:t>
+      </w:r>
+      <w:proofErr w:type="spellEnd"/>
+      <w:r>
+        <w:rPr>
+          <w:sz w:val="24"/>
+          <w:szCs w:val="24"/>
+        </w:rPr>
+        <w:t xml:space="preserve"> Martín</w:t>
       </w:r>
     </w:p>
     <w:p>
@@ -8405,12 +8587,21 @@
           <w:szCs w:val="24"/>
         </w:rPr>
       </w:pPr>
-      <w:r>
-        <w:rPr>
-          <w:sz w:val="24"/>
-          <w:szCs w:val="24"/>
-        </w:rPr>
-        <w:t>Jose Manuel Navarro Márquez</w:t>
+      <w:proofErr w:type="spellStart"/>
+      <w:r>
+        <w:rPr>
+          <w:sz w:val="24"/>
+          <w:szCs w:val="24"/>
+        </w:rPr>
+        <w:t>Jose</w:t>
+      </w:r>
+      <w:proofErr w:type="spellEnd"/>
+      <w:r>
+        <w:rPr>
+          <w:sz w:val="24"/>
+          <w:szCs w:val="24"/>
+        </w:rPr>
+        <w:t xml:space="preserve"> Manuel Navarro Márquez</w:t>
       </w:r>
     </w:p>
     <w:p>
@@ -8807,7 +8998,23 @@
           <w:sz w:val="24"/>
           <w:szCs w:val="24"/>
         </w:rPr>
-        <w:t xml:space="preserve">Alejandro Tortolero Martín </w:t>
+        <w:t xml:space="preserve">Alejandro </w:t>
+      </w:r>
+      <w:proofErr w:type="spellStart"/>
+      <w:r>
+        <w:rPr>
+          <w:sz w:val="24"/>
+          <w:szCs w:val="24"/>
+        </w:rPr>
+        <w:t>Tortolero</w:t>
+      </w:r>
+      <w:proofErr w:type="spellEnd"/>
+      <w:r>
+        <w:rPr>
+          <w:sz w:val="24"/>
+          <w:szCs w:val="24"/>
+        </w:rPr>
+        <w:t xml:space="preserve"> Martín </w:t>
       </w:r>
     </w:p>
     <w:p>
@@ -8823,12 +9030,21 @@
           <w:szCs w:val="24"/>
         </w:rPr>
       </w:pPr>
-      <w:r>
-        <w:rPr>
-          <w:sz w:val="24"/>
-          <w:szCs w:val="24"/>
-        </w:rPr>
-        <w:t xml:space="preserve">Jose Manuel Navarro Márquez </w:t>
+      <w:proofErr w:type="spellStart"/>
+      <w:r>
+        <w:rPr>
+          <w:sz w:val="24"/>
+          <w:szCs w:val="24"/>
+        </w:rPr>
+        <w:t>Jose</w:t>
+      </w:r>
+      <w:proofErr w:type="spellEnd"/>
+      <w:r>
+        <w:rPr>
+          <w:sz w:val="24"/>
+          <w:szCs w:val="24"/>
+        </w:rPr>
+        <w:t xml:space="preserve"> Manuel Navarro Márquez </w:t>
       </w:r>
     </w:p>
     <w:p>
@@ -9368,7 +9584,23 @@
           <w:sz w:val="24"/>
           <w:szCs w:val="24"/>
         </w:rPr>
-        <w:t xml:space="preserve">Alejandro Tortolero Martín </w:t>
+        <w:t xml:space="preserve">Alejandro </w:t>
+      </w:r>
+      <w:proofErr w:type="spellStart"/>
+      <w:r>
+        <w:rPr>
+          <w:sz w:val="24"/>
+          <w:szCs w:val="24"/>
+        </w:rPr>
+        <w:t>Tortolero</w:t>
+      </w:r>
+      <w:proofErr w:type="spellEnd"/>
+      <w:r>
+        <w:rPr>
+          <w:sz w:val="24"/>
+          <w:szCs w:val="24"/>
+        </w:rPr>
+        <w:t xml:space="preserve"> Martín </w:t>
       </w:r>
     </w:p>
     <w:p>
@@ -9384,12 +9616,21 @@
           <w:szCs w:val="24"/>
         </w:rPr>
       </w:pPr>
-      <w:r>
-        <w:rPr>
-          <w:sz w:val="24"/>
-          <w:szCs w:val="24"/>
-        </w:rPr>
-        <w:t xml:space="preserve">Jose Manuel Navarro Márquez </w:t>
+      <w:proofErr w:type="spellStart"/>
+      <w:r>
+        <w:rPr>
+          <w:sz w:val="24"/>
+          <w:szCs w:val="24"/>
+        </w:rPr>
+        <w:t>Jose</w:t>
+      </w:r>
+      <w:proofErr w:type="spellEnd"/>
+      <w:r>
+        <w:rPr>
+          <w:sz w:val="24"/>
+          <w:szCs w:val="24"/>
+        </w:rPr>
+        <w:t xml:space="preserve"> Manuel Navarro Márquez </w:t>
       </w:r>
     </w:p>
     <w:p>
@@ -9727,7 +9968,23 @@
           <w:sz w:val="24"/>
           <w:szCs w:val="24"/>
         </w:rPr>
-        <w:t xml:space="preserve">Se han realizado algunos cambios y subidos al repositorio de Git así como todo el proyecto del subsistema del año pasado. </w:t>
+        <w:t xml:space="preserve">Se han realizado algunos cambios y subidos al repositorio de </w:t>
+      </w:r>
+      <w:proofErr w:type="spellStart"/>
+      <w:r>
+        <w:rPr>
+          <w:sz w:val="24"/>
+          <w:szCs w:val="24"/>
+        </w:rPr>
+        <w:t>Git</w:t>
+      </w:r>
+      <w:proofErr w:type="spellEnd"/>
+      <w:r>
+        <w:rPr>
+          <w:sz w:val="24"/>
+          <w:szCs w:val="24"/>
+        </w:rPr>
+        <w:t xml:space="preserve"> así como todo el proyecto del subsistema del año pasado. </w:t>
       </w:r>
     </w:p>
     <w:p>
@@ -9971,7 +10228,23 @@
           <w:sz w:val="24"/>
           <w:szCs w:val="24"/>
         </w:rPr>
-        <w:t xml:space="preserve">Alejandro Tortolero Martín </w:t>
+        <w:t xml:space="preserve">Alejandro </w:t>
+      </w:r>
+      <w:proofErr w:type="spellStart"/>
+      <w:r>
+        <w:rPr>
+          <w:sz w:val="24"/>
+          <w:szCs w:val="24"/>
+        </w:rPr>
+        <w:t>Tortolero</w:t>
+      </w:r>
+      <w:proofErr w:type="spellEnd"/>
+      <w:r>
+        <w:rPr>
+          <w:sz w:val="24"/>
+          <w:szCs w:val="24"/>
+        </w:rPr>
+        <w:t xml:space="preserve"> Martín </w:t>
       </w:r>
     </w:p>
     <w:p>
@@ -9987,12 +10260,21 @@
           <w:szCs w:val="24"/>
         </w:rPr>
       </w:pPr>
-      <w:r>
-        <w:rPr>
-          <w:sz w:val="24"/>
-          <w:szCs w:val="24"/>
-        </w:rPr>
-        <w:t xml:space="preserve">Jose Manuel Navarro Márquez </w:t>
+      <w:proofErr w:type="spellStart"/>
+      <w:r>
+        <w:rPr>
+          <w:sz w:val="24"/>
+          <w:szCs w:val="24"/>
+        </w:rPr>
+        <w:t>Jose</w:t>
+      </w:r>
+      <w:proofErr w:type="spellEnd"/>
+      <w:r>
+        <w:rPr>
+          <w:sz w:val="24"/>
+          <w:szCs w:val="24"/>
+        </w:rPr>
+        <w:t xml:space="preserve"> Manuel Navarro Márquez </w:t>
       </w:r>
     </w:p>
     <w:p>
@@ -10202,8 +10484,33 @@
           <w:sz w:val="24"/>
           <w:szCs w:val="24"/>
         </w:rPr>
-        <w:t>apache web server (puerto:90), Apache Tomcat (puerto:80) y MySQL</w:t>
-      </w:r>
+        <w:t xml:space="preserve">apache web server (puerto:90), Apache </w:t>
+      </w:r>
+      <w:proofErr w:type="spellStart"/>
+      <w:r>
+        <w:rPr>
+          <w:sz w:val="24"/>
+          <w:szCs w:val="24"/>
+        </w:rPr>
+        <w:t>Tomcat</w:t>
+      </w:r>
+      <w:proofErr w:type="spellEnd"/>
+      <w:r>
+        <w:rPr>
+          <w:sz w:val="24"/>
+          <w:szCs w:val="24"/>
+        </w:rPr>
+        <w:t xml:space="preserve"> (puerto:80) y </w:t>
+      </w:r>
+      <w:proofErr w:type="spellStart"/>
+      <w:r>
+        <w:rPr>
+          <w:sz w:val="24"/>
+          <w:szCs w:val="24"/>
+        </w:rPr>
+        <w:t>MySQL</w:t>
+      </w:r>
+      <w:proofErr w:type="spellEnd"/>
       <w:r>
         <w:rPr>
           <w:sz w:val="24"/>
@@ -10314,7 +10621,23 @@
           <w:sz w:val="24"/>
           <w:szCs w:val="24"/>
         </w:rPr>
-        <w:t xml:space="preserve">Subida de máquina virtual con las herramientas usadas para la realización del proyecto. (Ha habido un error por parte de la subida debido a que la subida duraría bastantes más horas de las previstas, y al final no se ha subido la maquina virtual, se considerara subida para próximo entregable). </w:t>
+        <w:t xml:space="preserve">Subida de máquina virtual con las herramientas usadas para la realización del proyecto. (Ha habido un error por parte de la subida debido a que la subida duraría bastantes más horas de las previstas, y al final no se ha subido la </w:t>
+      </w:r>
+      <w:proofErr w:type="spellStart"/>
+      <w:r>
+        <w:rPr>
+          <w:sz w:val="24"/>
+          <w:szCs w:val="24"/>
+        </w:rPr>
+        <w:t>maquina</w:t>
+      </w:r>
+      <w:proofErr w:type="spellEnd"/>
+      <w:r>
+        <w:rPr>
+          <w:sz w:val="24"/>
+          <w:szCs w:val="24"/>
+        </w:rPr>
+        <w:t xml:space="preserve"> virtual, se considerara subida para próximo entregable). </w:t>
       </w:r>
     </w:p>
     <w:p>
@@ -10611,7 +10934,23 @@
           <w:sz w:val="24"/>
           <w:szCs w:val="24"/>
         </w:rPr>
-        <w:t>Alejandro Tortolero Martín</w:t>
+        <w:t xml:space="preserve">Alejandro </w:t>
+      </w:r>
+      <w:proofErr w:type="spellStart"/>
+      <w:r>
+        <w:rPr>
+          <w:sz w:val="24"/>
+          <w:szCs w:val="24"/>
+        </w:rPr>
+        <w:t>Tortolero</w:t>
+      </w:r>
+      <w:proofErr w:type="spellEnd"/>
+      <w:r>
+        <w:rPr>
+          <w:sz w:val="24"/>
+          <w:szCs w:val="24"/>
+        </w:rPr>
+        <w:t xml:space="preserve"> Martín</w:t>
       </w:r>
     </w:p>
     <w:p>
@@ -10627,12 +10966,21 @@
           <w:szCs w:val="24"/>
         </w:rPr>
       </w:pPr>
-      <w:r>
-        <w:rPr>
-          <w:sz w:val="24"/>
-          <w:szCs w:val="24"/>
-        </w:rPr>
-        <w:t>Jose Manuel Navarro Márquez</w:t>
+      <w:proofErr w:type="spellStart"/>
+      <w:r>
+        <w:rPr>
+          <w:sz w:val="24"/>
+          <w:szCs w:val="24"/>
+        </w:rPr>
+        <w:t>Jose</w:t>
+      </w:r>
+      <w:proofErr w:type="spellEnd"/>
+      <w:r>
+        <w:rPr>
+          <w:sz w:val="24"/>
+          <w:szCs w:val="24"/>
+        </w:rPr>
+        <w:t xml:space="preserve"> Manuel Navarro Márquez</w:t>
       </w:r>
     </w:p>
     <w:p>
@@ -10888,12 +11236,21 @@
           <w:szCs w:val="24"/>
         </w:rPr>
       </w:pPr>
-      <w:r>
-        <w:rPr>
-          <w:sz w:val="24"/>
-          <w:szCs w:val="24"/>
-        </w:rPr>
-        <w:t>Brainstorm de ideas para funcionalidades a poner en marcha.</w:t>
+      <w:proofErr w:type="spellStart"/>
+      <w:r>
+        <w:rPr>
+          <w:sz w:val="24"/>
+          <w:szCs w:val="24"/>
+        </w:rPr>
+        <w:t>Brainstorm</w:t>
+      </w:r>
+      <w:proofErr w:type="spellEnd"/>
+      <w:r>
+        <w:rPr>
+          <w:sz w:val="24"/>
+          <w:szCs w:val="24"/>
+        </w:rPr>
+        <w:t xml:space="preserve"> de ideas para funcionalidades a poner en marcha.</w:t>
       </w:r>
     </w:p>
     <w:p>
@@ -10937,7 +11294,39 @@
           <w:sz w:val="24"/>
           <w:szCs w:val="24"/>
         </w:rPr>
-        <w:t>Después de analizar lo hecho hasta ahora en la memoria nos hemos repartido el trabajo d documentación y de implementación, después de un brainstorm donde se ha decidido intentar implementar en el subsistema el DNI electrónico y valorar la integración de un código Captcha en el registro del subsistema.</w:t>
+        <w:t xml:space="preserve">Después de analizar lo hecho hasta ahora en la memoria nos hemos repartido el trabajo d documentación y de implementación, después de un </w:t>
+      </w:r>
+      <w:proofErr w:type="spellStart"/>
+      <w:r>
+        <w:rPr>
+          <w:sz w:val="24"/>
+          <w:szCs w:val="24"/>
+        </w:rPr>
+        <w:t>brainstorm</w:t>
+      </w:r>
+      <w:proofErr w:type="spellEnd"/>
+      <w:r>
+        <w:rPr>
+          <w:sz w:val="24"/>
+          <w:szCs w:val="24"/>
+        </w:rPr>
+        <w:t xml:space="preserve"> donde se ha decidido intentar implementar en el subsistema el DNI electrónico y valorar la integración de un código </w:t>
+      </w:r>
+      <w:proofErr w:type="spellStart"/>
+      <w:r>
+        <w:rPr>
+          <w:sz w:val="24"/>
+          <w:szCs w:val="24"/>
+        </w:rPr>
+        <w:t>Captcha</w:t>
+      </w:r>
+      <w:proofErr w:type="spellEnd"/>
+      <w:r>
+        <w:rPr>
+          <w:sz w:val="24"/>
+          <w:szCs w:val="24"/>
+        </w:rPr>
+        <w:t xml:space="preserve"> en el registro del subsistema.</w:t>
       </w:r>
     </w:p>
     <w:p>
@@ -11125,7 +11514,23 @@
           <w:sz w:val="24"/>
           <w:szCs w:val="24"/>
         </w:rPr>
-        <w:t>Alejandro Tortolero Martín</w:t>
+        <w:t xml:space="preserve">Alejandro </w:t>
+      </w:r>
+      <w:proofErr w:type="spellStart"/>
+      <w:r>
+        <w:rPr>
+          <w:sz w:val="24"/>
+          <w:szCs w:val="24"/>
+        </w:rPr>
+        <w:t>Tortolero</w:t>
+      </w:r>
+      <w:proofErr w:type="spellEnd"/>
+      <w:r>
+        <w:rPr>
+          <w:sz w:val="24"/>
+          <w:szCs w:val="24"/>
+        </w:rPr>
+        <w:t xml:space="preserve"> Martín</w:t>
       </w:r>
     </w:p>
     <w:p>
@@ -11141,12 +11546,21 @@
           <w:szCs w:val="24"/>
         </w:rPr>
       </w:pPr>
-      <w:r>
-        <w:rPr>
-          <w:sz w:val="24"/>
-          <w:szCs w:val="24"/>
-        </w:rPr>
-        <w:t>Jose Manuel Navarro Márquez</w:t>
+      <w:proofErr w:type="spellStart"/>
+      <w:r>
+        <w:rPr>
+          <w:sz w:val="24"/>
+          <w:szCs w:val="24"/>
+        </w:rPr>
+        <w:t>Jose</w:t>
+      </w:r>
+      <w:proofErr w:type="spellEnd"/>
+      <w:r>
+        <w:rPr>
+          <w:sz w:val="24"/>
+          <w:szCs w:val="24"/>
+        </w:rPr>
+        <w:t xml:space="preserve"> Manuel Navarro Márquez</w:t>
       </w:r>
     </w:p>
     <w:p>
@@ -11386,7 +11800,23 @@
           <w:sz w:val="24"/>
           <w:szCs w:val="24"/>
         </w:rPr>
-        <w:t>Elección de otra funcionalidad debido a la imposibilidad de implementar DNIe.</w:t>
+        <w:t xml:space="preserve">Elección de otra funcionalidad debido a la imposibilidad de implementar </w:t>
+      </w:r>
+      <w:proofErr w:type="spellStart"/>
+      <w:r>
+        <w:rPr>
+          <w:sz w:val="24"/>
+          <w:szCs w:val="24"/>
+        </w:rPr>
+        <w:t>DNIe</w:t>
+      </w:r>
+      <w:proofErr w:type="spellEnd"/>
+      <w:r>
+        <w:rPr>
+          <w:sz w:val="24"/>
+          <w:szCs w:val="24"/>
+        </w:rPr>
+        <w:t>.</w:t>
       </w:r>
     </w:p>
     <w:p>
@@ -11467,14 +11897,46 @@
           <w:sz w:val="24"/>
           <w:szCs w:val="24"/>
         </w:rPr>
-        <w:t>Debido a la imposibilidad de implementación de la funcionalidad Dnie, se ha decidido añadir otra funcionalidad como alternativa. Se trata d</w:t>
-      </w:r>
-      <w:r>
-        <w:rPr>
-          <w:sz w:val="24"/>
-          <w:szCs w:val="24"/>
-        </w:rPr>
-        <w:t>e loguearse a través de Google+. A su vez, se ha incluido en nuestro repositorio dicha funcionalidad no implementada totalmente con el fin de que otros desarrolladores en un futuro puedan servirle de soporte para su correcta implementación.</w:t>
+        <w:t xml:space="preserve">Debido a la imposibilidad de implementación de la funcionalidad </w:t>
+      </w:r>
+      <w:proofErr w:type="spellStart"/>
+      <w:r>
+        <w:rPr>
+          <w:sz w:val="24"/>
+          <w:szCs w:val="24"/>
+        </w:rPr>
+        <w:t>Dnie</w:t>
+      </w:r>
+      <w:proofErr w:type="spellEnd"/>
+      <w:r>
+        <w:rPr>
+          <w:sz w:val="24"/>
+          <w:szCs w:val="24"/>
+        </w:rPr>
+        <w:t>, se ha decidido añadir otra funcionalidad como alternativa. Se trata d</w:t>
+      </w:r>
+      <w:r>
+        <w:rPr>
+          <w:sz w:val="24"/>
+          <w:szCs w:val="24"/>
+        </w:rPr>
+        <w:t xml:space="preserve">e </w:t>
+      </w:r>
+      <w:proofErr w:type="spellStart"/>
+      <w:r>
+        <w:rPr>
+          <w:sz w:val="24"/>
+          <w:szCs w:val="24"/>
+        </w:rPr>
+        <w:t>loguearse</w:t>
+      </w:r>
+      <w:proofErr w:type="spellEnd"/>
+      <w:r>
+        <w:rPr>
+          <w:sz w:val="24"/>
+          <w:szCs w:val="24"/>
+        </w:rPr>
+        <w:t xml:space="preserve"> a través de Google+. A su vez, se ha incluido en nuestro repositorio dicha funcionalidad no implementada totalmente con el fin de que otros desarrolladores en un futuro puedan servirle de soporte para su correcta implementación.</w:t>
       </w:r>
     </w:p>
     <w:p>
@@ -11653,7 +12115,23 @@
           <w:sz w:val="24"/>
           <w:szCs w:val="24"/>
         </w:rPr>
-        <w:t>Alejandro Tortolero Martín</w:t>
+        <w:t xml:space="preserve">Alejandro </w:t>
+      </w:r>
+      <w:proofErr w:type="spellStart"/>
+      <w:r>
+        <w:rPr>
+          <w:sz w:val="24"/>
+          <w:szCs w:val="24"/>
+        </w:rPr>
+        <w:t>Tortolero</w:t>
+      </w:r>
+      <w:proofErr w:type="spellEnd"/>
+      <w:r>
+        <w:rPr>
+          <w:sz w:val="24"/>
+          <w:szCs w:val="24"/>
+        </w:rPr>
+        <w:t xml:space="preserve"> Martín</w:t>
       </w:r>
     </w:p>
     <w:p>
@@ -11669,12 +12147,21 @@
           <w:szCs w:val="24"/>
         </w:rPr>
       </w:pPr>
-      <w:r>
-        <w:rPr>
-          <w:sz w:val="24"/>
-          <w:szCs w:val="24"/>
-        </w:rPr>
-        <w:t>Jose Manuel Navarro Márquez</w:t>
+      <w:proofErr w:type="spellStart"/>
+      <w:r>
+        <w:rPr>
+          <w:sz w:val="24"/>
+          <w:szCs w:val="24"/>
+        </w:rPr>
+        <w:t>Jose</w:t>
+      </w:r>
+      <w:proofErr w:type="spellEnd"/>
+      <w:r>
+        <w:rPr>
+          <w:sz w:val="24"/>
+          <w:szCs w:val="24"/>
+        </w:rPr>
+        <w:t xml:space="preserve"> Manuel Navarro Márquez</w:t>
       </w:r>
     </w:p>
     <w:p>
@@ -12096,12 +12583,21 @@
                 <w:szCs w:val="24"/>
               </w:rPr>
             </w:pPr>
-            <w:r>
-              <w:rPr>
-                <w:sz w:val="24"/>
-                <w:szCs w:val="24"/>
-              </w:rPr>
-              <w:t>Jose Manuel Navarro Márquez</w:t>
+            <w:proofErr w:type="spellStart"/>
+            <w:r>
+              <w:rPr>
+                <w:sz w:val="24"/>
+                <w:szCs w:val="24"/>
+              </w:rPr>
+              <w:t>Jose</w:t>
+            </w:r>
+            <w:proofErr w:type="spellEnd"/>
+            <w:r>
+              <w:rPr>
+                <w:sz w:val="24"/>
+                <w:szCs w:val="24"/>
+              </w:rPr>
+              <w:t xml:space="preserve"> Manuel Navarro Márquez</w:t>
             </w:r>
           </w:p>
         </w:tc>
@@ -12189,7 +12685,23 @@
                 <w:sz w:val="24"/>
                 <w:szCs w:val="24"/>
               </w:rPr>
-              <w:t>Alejandro Tortotolero Martín</w:t>
+              <w:t xml:space="preserve">Alejandro </w:t>
+            </w:r>
+            <w:proofErr w:type="spellStart"/>
+            <w:r>
+              <w:rPr>
+                <w:sz w:val="24"/>
+                <w:szCs w:val="24"/>
+              </w:rPr>
+              <w:t>Tortotolero</w:t>
+            </w:r>
+            <w:proofErr w:type="spellEnd"/>
+            <w:r>
+              <w:rPr>
+                <w:sz w:val="24"/>
+                <w:szCs w:val="24"/>
+              </w:rPr>
+              <w:t xml:space="preserve"> Martín</w:t>
             </w:r>
           </w:p>
         </w:tc>
@@ -12502,12 +13014,21 @@
                 <w:szCs w:val="24"/>
               </w:rPr>
             </w:pPr>
-            <w:r>
-              <w:rPr>
-                <w:sz w:val="24"/>
-                <w:szCs w:val="24"/>
-              </w:rPr>
-              <w:t>Jose Manuel Navarro Márquez</w:t>
+            <w:proofErr w:type="spellStart"/>
+            <w:r>
+              <w:rPr>
+                <w:sz w:val="24"/>
+                <w:szCs w:val="24"/>
+              </w:rPr>
+              <w:t>Jose</w:t>
+            </w:r>
+            <w:proofErr w:type="spellEnd"/>
+            <w:r>
+              <w:rPr>
+                <w:sz w:val="24"/>
+                <w:szCs w:val="24"/>
+              </w:rPr>
+              <w:t xml:space="preserve"> Manuel Navarro Márquez</w:t>
             </w:r>
           </w:p>
         </w:tc>
@@ -12567,8 +13088,6 @@
                 <w:szCs w:val="24"/>
               </w:rPr>
             </w:pPr>
-            <w:bookmarkStart w:id="67" w:name="_GoBack"/>
-            <w:bookmarkEnd w:id="67"/>
           </w:p>
         </w:tc>
       </w:tr>
@@ -12590,14 +13109,30 @@
                 <w:sz w:val="24"/>
                 <w:szCs w:val="24"/>
               </w:rPr>
-              <w:t>Alejandro Torto</w:t>
-            </w:r>
-            <w:r>
-              <w:rPr>
-                <w:sz w:val="24"/>
-                <w:szCs w:val="24"/>
-              </w:rPr>
-              <w:t>lero Martín</w:t>
+              <w:t xml:space="preserve">Alejandro </w:t>
+            </w:r>
+            <w:proofErr w:type="spellStart"/>
+            <w:r>
+              <w:rPr>
+                <w:sz w:val="24"/>
+                <w:szCs w:val="24"/>
+              </w:rPr>
+              <w:t>Torto</w:t>
+            </w:r>
+            <w:r>
+              <w:rPr>
+                <w:sz w:val="24"/>
+                <w:szCs w:val="24"/>
+              </w:rPr>
+              <w:t>lero</w:t>
+            </w:r>
+            <w:proofErr w:type="spellEnd"/>
+            <w:r>
+              <w:rPr>
+                <w:sz w:val="24"/>
+                <w:szCs w:val="24"/>
+              </w:rPr>
+              <w:t xml:space="preserve"> Martín</w:t>
             </w:r>
           </w:p>
         </w:tc>
@@ -12818,26 +13353,19 @@
     <w:p/>
     <w:p/>
     <w:p/>
+    <w:p>
+      <w:pPr>
+        <w:pStyle w:val="Ttulo2"/>
+      </w:pPr>
+      <w:bookmarkStart w:id="67" w:name="_Toc442893604"/>
+      <w:bookmarkStart w:id="68" w:name="_GoBack"/>
+      <w:bookmarkEnd w:id="68"/>
+      <w:r>
+        <w:t>3.3. Acuerdo entre los miembros del grupo</w:t>
+      </w:r>
+      <w:bookmarkEnd w:id="67"/>
+    </w:p>
     <w:p/>
-    <w:p/>
-    <w:p/>
-    <w:p/>
-    <w:p/>
-    <w:p/>
-    <w:p/>
-    <w:p/>
-    <w:p/>
-    <w:p>
-      <w:pPr>
-        <w:pStyle w:val="Ttulo2"/>
-      </w:pPr>
-      <w:bookmarkStart w:id="68" w:name="_Toc442893604"/>
-      <w:r>
-        <w:t>3.3. Acuerdo entre los miembros del grupo</w:t>
-      </w:r>
-      <w:bookmarkEnd w:id="68"/>
-    </w:p>
-    <w:p/>
     <w:p>
       <w:pPr>
         <w:jc w:val="both"/>
@@ -12881,35 +13409,7 @@
           <w:sz w:val="24"/>
           <w:szCs w:val="24"/>
         </w:rPr>
-        <w:t xml:space="preserve">Con estas puntuaciones no </w:t>
-      </w:r>
-      <w:r>
-        <w:rPr>
-          <w:sz w:val="24"/>
-          <w:szCs w:val="24"/>
-        </w:rPr>
-        <w:t xml:space="preserve">reflejamos que algún miembro del grupo </w:t>
-      </w:r>
-      <w:r>
-        <w:rPr>
-          <w:sz w:val="24"/>
-          <w:szCs w:val="24"/>
-        </w:rPr>
-        <w:t>se merezca el suspenso</w:t>
-      </w:r>
-      <w:r>
-        <w:rPr>
-          <w:sz w:val="24"/>
-          <w:szCs w:val="24"/>
-        </w:rPr>
-        <w:t>. Sólo se indica que mayor o menor implicación respecto al trabajo realizado por cada uno de los componentes del grupo.</w:t>
-      </w:r>
-      <w:r>
-        <w:rPr>
-          <w:sz w:val="24"/>
-          <w:szCs w:val="24"/>
-        </w:rPr>
-        <w:t xml:space="preserve"> </w:t>
+        <w:t xml:space="preserve">Con estas puntuaciones no reflejamos que algún miembro del grupo se merezca el suspenso. Sólo se indica que mayor o menor implicación respecto al trabajo realizado por cada uno de los componentes del grupo. </w:t>
       </w:r>
     </w:p>
     <w:p>
@@ -13136,7 +13636,7 @@
           <w:sz w:val="24"/>
           <w:szCs w:val="24"/>
         </w:rPr>
-        <w:t xml:space="preserve"> </w:t>
+        <w:t xml:space="preserve"> Julián Alexander Mayer Álvarez</w:t>
       </w:r>
       <w:r>
         <w:rPr>
@@ -13144,16 +13644,96 @@
           <w:sz w:val="24"/>
           <w:szCs w:val="24"/>
         </w:rPr>
-        <w:t>Julián Alexander Mayer Álvarez</w:t>
-      </w:r>
+        <w:tab/>
+        <w:t xml:space="preserve">                             </w:t>
+      </w:r>
+      <w:proofErr w:type="spellStart"/>
       <w:r>
         <w:rPr>
           <w:b/>
           <w:sz w:val="24"/>
           <w:szCs w:val="24"/>
         </w:rPr>
+        <w:t>Jose</w:t>
+      </w:r>
+      <w:proofErr w:type="spellEnd"/>
+      <w:r>
+        <w:rPr>
+          <w:b/>
+          <w:sz w:val="24"/>
+          <w:szCs w:val="24"/>
+        </w:rPr>
+        <w:t xml:space="preserve"> Manuel Navarro Márquez</w:t>
+      </w:r>
+    </w:p>
+    <w:p>
+      <w:pPr>
+        <w:rPr>
+          <w:b/>
+          <w:sz w:val="24"/>
+          <w:szCs w:val="24"/>
+        </w:rPr>
+      </w:pPr>
+    </w:p>
+    <w:p>
+      <w:pPr>
+        <w:rPr>
+          <w:b/>
+          <w:sz w:val="24"/>
+          <w:szCs w:val="24"/>
+        </w:rPr>
+      </w:pPr>
+    </w:p>
+    <w:p>
+      <w:pPr>
+        <w:rPr>
+          <w:b/>
+          <w:sz w:val="24"/>
+          <w:szCs w:val="24"/>
+        </w:rPr>
+      </w:pPr>
+    </w:p>
+    <w:p>
+      <w:pPr>
+        <w:rPr>
+          <w:b/>
+          <w:sz w:val="24"/>
+          <w:szCs w:val="24"/>
+        </w:rPr>
+      </w:pPr>
+    </w:p>
+    <w:p>
+      <w:pPr>
+        <w:rPr>
+          <w:b/>
+          <w:sz w:val="24"/>
+          <w:szCs w:val="24"/>
+        </w:rPr>
+      </w:pPr>
+    </w:p>
+    <w:p>
+      <w:pPr>
+        <w:rPr>
+          <w:b/>
+          <w:sz w:val="24"/>
+          <w:szCs w:val="24"/>
+        </w:rPr>
+      </w:pPr>
+      <w:r>
+        <w:rPr>
+          <w:b/>
+          <w:sz w:val="24"/>
+          <w:szCs w:val="24"/>
+        </w:rPr>
+        <w:t xml:space="preserve">          Jorge Rodríguez Fuerte</w:t>
+      </w:r>
+      <w:r>
+        <w:rPr>
+          <w:b/>
+          <w:sz w:val="24"/>
+          <w:szCs w:val="24"/>
+        </w:rPr>
         <w:tab/>
-        <w:t xml:space="preserve">                       </w:t>
       </w:r>
       <w:r>
         <w:rPr>
@@ -13161,7 +13741,7 @@
           <w:sz w:val="24"/>
           <w:szCs w:val="24"/>
         </w:rPr>
-        <w:t xml:space="preserve"> </w:t>
+        <w:tab/>
       </w:r>
       <w:r>
         <w:rPr>
@@ -13169,7 +13749,8 @@
           <w:sz w:val="24"/>
           <w:szCs w:val="24"/>
         </w:rPr>
-        <w:t xml:space="preserve">    </w:t>
+        <w:tab/>
+        <w:t xml:space="preserve">               </w:t>
       </w:r>
       <w:r>
         <w:rPr>
@@ -13177,15 +13758,16 @@
           <w:sz w:val="24"/>
           <w:szCs w:val="24"/>
         </w:rPr>
-        <w:t xml:space="preserve"> Jos</w:t>
-      </w:r>
+        <w:t xml:space="preserve">Alejandro </w:t>
+      </w:r>
+      <w:proofErr w:type="spellStart"/>
       <w:r>
         <w:rPr>
           <w:b/>
           <w:sz w:val="24"/>
           <w:szCs w:val="24"/>
         </w:rPr>
-        <w:t>e</w:t>
+        <w:t>Torto</w:t>
       </w:r>
       <w:r>
         <w:rPr>
@@ -13193,134 +13775,16 @@
           <w:sz w:val="24"/>
           <w:szCs w:val="24"/>
         </w:rPr>
-        <w:t xml:space="preserve"> Manuel Navarro Márquez</w:t>
-      </w:r>
-    </w:p>
-    <w:p>
-      <w:pPr>
+        <w:t>lero</w:t>
+      </w:r>
+      <w:proofErr w:type="spellEnd"/>
+      <w:r>
         <w:rPr>
           <w:b/>
           <w:sz w:val="24"/>
           <w:szCs w:val="24"/>
         </w:rPr>
-      </w:pPr>
-    </w:p>
-    <w:p>
-      <w:pPr>
-        <w:rPr>
-          <w:b/>
-          <w:sz w:val="24"/>
-          <w:szCs w:val="24"/>
-        </w:rPr>
-      </w:pPr>
-    </w:p>
-    <w:p>
-      <w:pPr>
-        <w:rPr>
-          <w:b/>
-          <w:sz w:val="24"/>
-          <w:szCs w:val="24"/>
-        </w:rPr>
-      </w:pPr>
-    </w:p>
-    <w:p>
-      <w:pPr>
-        <w:rPr>
-          <w:b/>
-          <w:sz w:val="24"/>
-          <w:szCs w:val="24"/>
-        </w:rPr>
-      </w:pPr>
-    </w:p>
-    <w:p>
-      <w:pPr>
-        <w:rPr>
-          <w:b/>
-          <w:sz w:val="24"/>
-          <w:szCs w:val="24"/>
-        </w:rPr>
-      </w:pPr>
-    </w:p>
-    <w:p>
-      <w:pPr>
-        <w:rPr>
-          <w:b/>
-          <w:sz w:val="24"/>
-          <w:szCs w:val="24"/>
-        </w:rPr>
-      </w:pPr>
-      <w:r>
-        <w:rPr>
-          <w:b/>
-          <w:sz w:val="24"/>
-          <w:szCs w:val="24"/>
-        </w:rPr>
-        <w:t xml:space="preserve">          </w:t>
-      </w:r>
-      <w:r>
-        <w:rPr>
-          <w:b/>
-          <w:sz w:val="24"/>
-          <w:szCs w:val="24"/>
-        </w:rPr>
-        <w:t>Jorge Rodríguez Fuerte</w:t>
-      </w:r>
-      <w:r>
-        <w:rPr>
-          <w:b/>
-          <w:sz w:val="24"/>
-          <w:szCs w:val="24"/>
-        </w:rPr>
-        <w:tab/>
-      </w:r>
-      <w:r>
-        <w:rPr>
-          <w:b/>
-          <w:sz w:val="24"/>
-          <w:szCs w:val="24"/>
-        </w:rPr>
-        <w:tab/>
-      </w:r>
-      <w:r>
-        <w:rPr>
-          <w:b/>
-          <w:sz w:val="24"/>
-          <w:szCs w:val="24"/>
-        </w:rPr>
-        <w:tab/>
-        <w:t xml:space="preserve"> </w:t>
-      </w:r>
-      <w:r>
-        <w:rPr>
-          <w:b/>
-          <w:sz w:val="24"/>
-          <w:szCs w:val="24"/>
-        </w:rPr>
-        <w:t xml:space="preserve">             </w:t>
-      </w:r>
-      <w:r>
-        <w:rPr>
-          <w:b/>
-          <w:sz w:val="24"/>
-          <w:szCs w:val="24"/>
-        </w:rPr>
-        <w:t xml:space="preserve"> </w:t>
-      </w:r>
-      <w:r>
-        <w:rPr>
-          <w:b/>
-          <w:sz w:val="24"/>
-          <w:szCs w:val="24"/>
-        </w:rPr>
-        <w:t>Alejandro Torto</w:t>
-      </w:r>
-      <w:r>
-        <w:rPr>
-          <w:b/>
-          <w:sz w:val="24"/>
-          <w:szCs w:val="24"/>
-        </w:rPr>
-        <w:t>lero Martín</w:t>
+        <w:t xml:space="preserve"> Martín</w:t>
       </w:r>
     </w:p>
     <w:sectPr>
@@ -16903,7 +17367,7 @@
   <a:extraClrSchemeLst/>
   <a:extLst>
     <a:ext uri="{05A4C25C-085E-4340-85A3-A5531E510DB2}">
-      <thm15:themeFamily xmlns:thm15="http://schemas.microsoft.com/office/thememl/2012/main" xmlns="" name="Office Theme" id="{62F939B6-93AF-4DB8-9C6B-D6C7DFDC589F}" vid="{4A3C46E8-61CC-4603-A589-7422A47A8E4A}"/>
+      <thm15:themeFamily xmlns="" xmlns:thm15="http://schemas.microsoft.com/office/thememl/2012/main" name="Office Theme" id="{62F939B6-93AF-4DB8-9C6B-D6C7DFDC589F}" vid="{4A3C46E8-61CC-4603-A589-7422A47A8E4A}"/>
     </a:ext>
   </a:extLst>
 </a:theme>
@@ -16933,7 +17397,7 @@
 </file>
 
 <file path=customXml/itemProps2.xml><?xml version="1.0" encoding="utf-8"?>
-<ds:datastoreItem xmlns:ds="http://schemas.openxmlformats.org/officeDocument/2006/customXml" ds:itemID="{A869C711-5CF2-49FB-B355-E9027DE52845}">
+<ds:datastoreItem xmlns:ds="http://schemas.openxmlformats.org/officeDocument/2006/customXml" ds:itemID="{E5BEA8B5-B2EA-4B69-853C-8FB0F9AD4FE3}">
   <ds:schemaRefs>
     <ds:schemaRef ds:uri="http://schemas.openxmlformats.org/officeDocument/2006/bibliography"/>
   </ds:schemaRefs>

</xml_diff>

<commit_message>
Finalización del diario de grupo
</commit_message>
<xml_diff>
--- a/Documentacion/DiarioDeGrupo.docx
+++ b/Documentacion/DiarioDeGrupo.docx
@@ -13049,7 +13049,7 @@
                 <w:sz w:val="24"/>
                 <w:szCs w:val="24"/>
               </w:rPr>
-              <w:t>4</w:t>
+              <w:t>5</w:t>
             </w:r>
           </w:p>
         </w:tc>
@@ -13088,6 +13088,13 @@
                 <w:szCs w:val="24"/>
               </w:rPr>
             </w:pPr>
+            <w:r>
+              <w:rPr>
+                <w:sz w:val="24"/>
+                <w:szCs w:val="24"/>
+              </w:rPr>
+              <w:t>3</w:t>
+            </w:r>
           </w:p>
         </w:tc>
       </w:tr>
@@ -13148,6 +13155,13 @@
                 <w:szCs w:val="24"/>
               </w:rPr>
             </w:pPr>
+            <w:r>
+              <w:rPr>
+                <w:sz w:val="24"/>
+                <w:szCs w:val="24"/>
+              </w:rPr>
+              <w:t>5</w:t>
+            </w:r>
           </w:p>
         </w:tc>
       </w:tr>
@@ -13276,6 +13290,13 @@
                 <w:szCs w:val="24"/>
               </w:rPr>
             </w:pPr>
+            <w:r>
+              <w:rPr>
+                <w:sz w:val="24"/>
+                <w:szCs w:val="24"/>
+              </w:rPr>
+              <w:t>5</w:t>
+            </w:r>
           </w:p>
         </w:tc>
       </w:tr>
@@ -13358,77 +13379,378 @@
         <w:pStyle w:val="Ttulo2"/>
       </w:pPr>
       <w:bookmarkStart w:id="67" w:name="_Toc442893604"/>
+      <w:r>
+        <w:t>3.3. Acuerdo entre los miembros del grupo</w:t>
+      </w:r>
+      <w:bookmarkEnd w:id="67"/>
+    </w:p>
+    <w:p/>
+    <w:p>
+      <w:pPr>
+        <w:jc w:val="both"/>
+        <w:rPr>
+          <w:sz w:val="24"/>
+          <w:szCs w:val="24"/>
+        </w:rPr>
+      </w:pPr>
+      <w:r>
+        <w:rPr>
+          <w:sz w:val="24"/>
+          <w:szCs w:val="24"/>
+        </w:rPr>
+        <w:t>Tras concertar una reunión con todos los miembros del grupo, se ha decidido puntuar a cada miembro del grupo según su implicación y dedicación en el desarrollo del proyecto, dando lugar a un acuerdo entre todos los miembros del grupo con el fin</w:t>
+      </w:r>
+      <w:r>
+        <w:rPr>
+          <w:sz w:val="24"/>
+          <w:szCs w:val="24"/>
+        </w:rPr>
+        <w:t xml:space="preserve"> de evitar conflictos internos</w:t>
+      </w:r>
+      <w:r>
+        <w:rPr>
+          <w:sz w:val="24"/>
+          <w:szCs w:val="24"/>
+        </w:rPr>
+        <w:t xml:space="preserve"> en el grupo.</w:t>
+      </w:r>
+    </w:p>
+    <w:p>
+      <w:pPr>
+        <w:jc w:val="both"/>
+        <w:rPr>
+          <w:sz w:val="24"/>
+          <w:szCs w:val="24"/>
+        </w:rPr>
+      </w:pPr>
+      <w:r>
+        <w:rPr>
+          <w:sz w:val="24"/>
+          <w:szCs w:val="24"/>
+        </w:rPr>
+        <w:t xml:space="preserve">Con estas puntuaciones no reflejamos que algún miembro del grupo se merezca el suspenso. Sólo se indica que mayor o menor implicación respecto al trabajo realizado por cada uno de los componentes del grupo. </w:t>
+      </w:r>
+    </w:p>
+    <w:p>
+      <w:pPr>
+        <w:jc w:val="both"/>
+        <w:rPr>
+          <w:sz w:val="24"/>
+          <w:szCs w:val="24"/>
+        </w:rPr>
+      </w:pPr>
+      <w:r>
+        <w:rPr>
+          <w:sz w:val="24"/>
+          <w:szCs w:val="24"/>
+        </w:rPr>
+        <w:t>Por lo tanto, todos los integrantes del grupo  estamos de acuerdo con estas calificaciones y afirmaciones.</w:t>
+      </w:r>
+    </w:p>
+    <w:p/>
+    <w:p>
+      <w:pPr>
+        <w:rPr>
+          <w:b/>
+          <w:sz w:val="24"/>
+          <w:szCs w:val="24"/>
+        </w:rPr>
+      </w:pPr>
+      <w:r>
+        <w:rPr>
+          <w:b/>
+          <w:sz w:val="24"/>
+          <w:szCs w:val="24"/>
+        </w:rPr>
+        <w:t>Firmado</w:t>
+      </w:r>
+      <w:r>
+        <w:rPr>
+          <w:b/>
+          <w:sz w:val="24"/>
+          <w:szCs w:val="24"/>
+        </w:rPr>
+        <w:t>:</w:t>
+      </w:r>
+    </w:p>
+    <w:p>
+      <w:pPr>
+        <w:rPr>
+          <w:b/>
+          <w:sz w:val="24"/>
+          <w:szCs w:val="24"/>
+        </w:rPr>
+      </w:pPr>
+    </w:p>
+    <w:p>
+      <w:pPr>
+        <w:rPr>
+          <w:b/>
+          <w:sz w:val="24"/>
+          <w:szCs w:val="24"/>
+        </w:rPr>
+      </w:pPr>
+      <w:r>
+        <w:rPr>
+          <w:b/>
+          <w:sz w:val="24"/>
+          <w:szCs w:val="24"/>
+        </w:rPr>
+        <w:t xml:space="preserve">     </w:t>
+      </w:r>
+      <w:r>
+        <w:rPr>
+          <w:b/>
+          <w:sz w:val="24"/>
+          <w:szCs w:val="24"/>
+        </w:rPr>
+        <w:t xml:space="preserve">  </w:t>
+      </w:r>
+      <w:r>
+        <w:rPr>
+          <w:b/>
+          <w:sz w:val="24"/>
+          <w:szCs w:val="24"/>
+        </w:rPr>
+        <w:t xml:space="preserve"> </w:t>
+      </w:r>
+      <w:r>
+        <w:rPr>
+          <w:b/>
+          <w:sz w:val="24"/>
+          <w:szCs w:val="24"/>
+        </w:rPr>
+        <w:t xml:space="preserve"> </w:t>
+      </w:r>
+      <w:r>
+        <w:rPr>
+          <w:b/>
+          <w:sz w:val="24"/>
+          <w:szCs w:val="24"/>
+        </w:rPr>
+        <w:t xml:space="preserve"> Sergio Carrascosa Oliva</w:t>
+      </w:r>
+      <w:r>
+        <w:rPr>
+          <w:b/>
+          <w:sz w:val="24"/>
+          <w:szCs w:val="24"/>
+        </w:rPr>
+        <w:tab/>
+      </w:r>
+      <w:r>
+        <w:rPr>
+          <w:b/>
+          <w:sz w:val="24"/>
+          <w:szCs w:val="24"/>
+        </w:rPr>
+        <w:tab/>
+        <w:t xml:space="preserve">                 </w:t>
+      </w:r>
+      <w:r>
+        <w:rPr>
+          <w:b/>
+          <w:sz w:val="24"/>
+          <w:szCs w:val="24"/>
+        </w:rPr>
+        <w:t xml:space="preserve"> </w:t>
+      </w:r>
+      <w:r>
+        <w:rPr>
+          <w:b/>
+          <w:sz w:val="24"/>
+          <w:szCs w:val="24"/>
+        </w:rPr>
+        <w:t xml:space="preserve">  </w:t>
+      </w:r>
+      <w:r>
+        <w:rPr>
+          <w:b/>
+          <w:sz w:val="24"/>
+          <w:szCs w:val="24"/>
+        </w:rPr>
+        <w:t xml:space="preserve">  </w:t>
+      </w:r>
+      <w:r>
+        <w:rPr>
+          <w:b/>
+          <w:sz w:val="24"/>
+          <w:szCs w:val="24"/>
+        </w:rPr>
+        <w:t xml:space="preserve">Pablo </w:t>
+      </w:r>
+      <w:r>
+        <w:rPr>
+          <w:b/>
+          <w:sz w:val="24"/>
+          <w:szCs w:val="24"/>
+        </w:rPr>
+        <w:t xml:space="preserve">José </w:t>
+      </w:r>
+      <w:r>
+        <w:rPr>
+          <w:b/>
+          <w:sz w:val="24"/>
+          <w:szCs w:val="24"/>
+        </w:rPr>
+        <w:t>Carrillo García</w:t>
+      </w:r>
+    </w:p>
+    <w:p>
+      <w:pPr>
+        <w:rPr>
+          <w:b/>
+          <w:sz w:val="24"/>
+          <w:szCs w:val="24"/>
+        </w:rPr>
+      </w:pPr>
+      <w:r>
+        <w:rPr>
+          <w:noProof/>
+        </w:rPr>
+        <w:pict>
+          <v:shapetype id="_x0000_t75" coordsize="21600,21600" o:spt="75" o:preferrelative="t" path="m@4@5l@4@11@9@11@9@5xe" filled="f" stroked="f">
+            <v:stroke joinstyle="miter"/>
+            <v:formulas>
+              <v:f eqn="if lineDrawn pixelLineWidth 0"/>
+              <v:f eqn="sum @0 1 0"/>
+              <v:f eqn="sum 0 0 @1"/>
+              <v:f eqn="prod @2 1 2"/>
+              <v:f eqn="prod @3 21600 pixelWidth"/>
+              <v:f eqn="prod @3 21600 pixelHeight"/>
+              <v:f eqn="sum @0 0 1"/>
+              <v:f eqn="prod @6 1 2"/>
+              <v:f eqn="prod @7 21600 pixelWidth"/>
+              <v:f eqn="sum @8 21600 0"/>
+              <v:f eqn="prod @7 21600 pixelHeight"/>
+              <v:f eqn="sum @10 21600 0"/>
+            </v:formulas>
+            <v:path o:extrusionok="f" gradientshapeok="t" o:connecttype="rect"/>
+            <o:lock v:ext="edit" aspectratio="t"/>
+          </v:shapetype>
+          <v:shape id="_x0000_s1034" type="#_x0000_t75" style="position:absolute;margin-left:216.05pt;margin-top:-.2pt;width:243.1pt;height:117.3pt;z-index:-251648000;mso-position-horizontal-relative:text;mso-position-vertical-relative:text;mso-width-relative:page;mso-height-relative:page" wrapcoords="10724 0 10571 554 10495 1029 8129 1820 7671 1978 7709 2532 5801 3798 5343 3956 3511 4985 2748 5618 1984 6330 1565 6725 878 7516 763 8149 763 8624 -38 10048 -38 10523 2175 11393 3091 11393 4122 12659 4274 13925 4465 16457 2900 17723 1717 18356 1679 18831 2175 18989 2481 20255 2328 21046 2328 21363 2442 21521 3740 21521 3854 21521 6602 20334 7327 20255 10266 19226 10266 17960 9999 16457 10914 16457 11449 15982 11372 15191 11220 13925 12594 12738 15952 11473 18623 11393 21600 10760 21600 9653 11487 8862 11640 6330 11830 5222 11830 5064 11525 3798 11487 2532 11334 1187 11029 79 10953 0 10724 0">
+            <v:imagedata r:id="rId13" o:title="Firma Pablo"/>
+            <w10:wrap type="through"/>
+          </v:shape>
+        </w:pict>
+      </w:r>
+    </w:p>
+    <w:p>
+      <w:pPr>
+        <w:rPr>
+          <w:b/>
+          <w:sz w:val="24"/>
+          <w:szCs w:val="24"/>
+        </w:rPr>
+      </w:pPr>
+      <w:r>
+        <w:rPr>
+          <w:b/>
+          <w:sz w:val="24"/>
+          <w:szCs w:val="24"/>
+        </w:rPr>
+        <w:pict>
+          <v:shape id="_x0000_i1025" type="#_x0000_t75" style="width:183.25pt;height:67.3pt">
+            <v:imagedata r:id="rId14" o:title="Firma Sergio"/>
+          </v:shape>
+        </w:pict>
+      </w:r>
+    </w:p>
+    <w:p>
+      <w:pPr>
+        <w:rPr>
+          <w:b/>
+          <w:sz w:val="24"/>
+          <w:szCs w:val="24"/>
+        </w:rPr>
+      </w:pPr>
+    </w:p>
+    <w:p>
+      <w:pPr>
+        <w:rPr>
+          <w:b/>
+          <w:sz w:val="24"/>
+          <w:szCs w:val="24"/>
+        </w:rPr>
+      </w:pPr>
+      <w:r>
+        <w:rPr>
+          <w:b/>
+          <w:sz w:val="24"/>
+          <w:szCs w:val="24"/>
+        </w:rPr>
+        <w:t xml:space="preserve"> Julián Alexander Mayer Álvarez</w:t>
+      </w:r>
+      <w:r>
+        <w:rPr>
+          <w:b/>
+          <w:sz w:val="24"/>
+          <w:szCs w:val="24"/>
+        </w:rPr>
+        <w:tab/>
+        <w:t xml:space="preserve">                             </w:t>
+      </w:r>
+      <w:proofErr w:type="spellStart"/>
+      <w:r>
+        <w:rPr>
+          <w:b/>
+          <w:sz w:val="24"/>
+          <w:szCs w:val="24"/>
+        </w:rPr>
+        <w:t>Jose</w:t>
+      </w:r>
+      <w:proofErr w:type="spellEnd"/>
+      <w:r>
+        <w:rPr>
+          <w:b/>
+          <w:sz w:val="24"/>
+          <w:szCs w:val="24"/>
+        </w:rPr>
+        <w:t xml:space="preserve"> Manuel Navarro Márquez</w:t>
+      </w:r>
+    </w:p>
+    <w:p>
+      <w:pPr>
+        <w:rPr>
+          <w:b/>
+          <w:sz w:val="24"/>
+          <w:szCs w:val="24"/>
+        </w:rPr>
+      </w:pPr>
+      <w:r>
+        <w:rPr>
+          <w:noProof/>
+        </w:rPr>
+        <w:pict>
+          <v:shape id="_x0000_s1035" type="#_x0000_t75" style="position:absolute;margin-left:31.85pt;margin-top:1.35pt;width:82.3pt;height:107.55pt;z-index:-251645952;mso-position-horizontal-relative:text;mso-position-vertical-relative:text;mso-width-relative:page;mso-height-relative:page" wrapcoords="2903 0 2206 29 871 322 697 615 348 938 0 1407 -58 1876 -58 2814 232 3751 348 4220 581 4689 871 5158 1045 5627 1626 6565 1800 7034 2439 7972 2903 8910 3252 9379 4065 10785 6039 13599 6852 14537 7142 15006 7606 15475 7955 15944 8419 16412 8768 16881 10742 18757 11961 19695 13587 20633 14632 21102 14690 21190 16200 21571 16490 21571 17594 21571 17768 21571 18697 21160 19103 20633 19277 19695 19219 18757 18755 17350 18523 16881 18348 16412 18116 15944 19800 15475 19800 15006 21252 14537 21600 14507 21600 14244 17884 14068 17129 13511 15271 13423 6271 13130 3426 8910 15155 8910 19568 8792 19335 8441 18929 7972 20090 7620 18465 7503 16839 6096 15619 5158 14284 4220 13529 3751 11961 2814 10161 1876 7955 938 7316 733 6445 381 4297 29 3542 0 2903 0">
+            <v:imagedata r:id="rId15" o:title="Firma Giuli"/>
+            <w10:wrap type="through"/>
+          </v:shape>
+        </w:pict>
+      </w:r>
+      <w:r>
+        <w:rPr>
+          <w:noProof/>
+        </w:rPr>
+        <w:pict>
+          <v:shape id="_x0000_s1030" type="#_x0000_t75" style="position:absolute;margin-left:252.5pt;margin-top:3.35pt;width:152.4pt;height:98.1pt;z-index:-251652096;mso-position-horizontal-relative:text;mso-position-vertical-relative:text;mso-width-relative:page;mso-height-relative:page" wrapcoords="-110 0 -110 21490 21600 21490 21600 0 -110 0">
+            <v:imagedata r:id="rId16" o:title="AtsRFvLlDuo-RYIe9cXXjM82daqyHUmYYO54KzIWi_9v"/>
+            <w10:wrap type="through"/>
+          </v:shape>
+        </w:pict>
+      </w:r>
+    </w:p>
+    <w:p>
+      <w:pPr>
+        <w:rPr>
+          <w:b/>
+          <w:sz w:val="24"/>
+          <w:szCs w:val="24"/>
+        </w:rPr>
+      </w:pPr>
       <w:bookmarkStart w:id="68" w:name="_GoBack"/>
       <w:bookmarkEnd w:id="68"/>
-      <w:r>
-        <w:t>3.3. Acuerdo entre los miembros del grupo</w:t>
-      </w:r>
-      <w:bookmarkEnd w:id="67"/>
-    </w:p>
-    <w:p/>
-    <w:p>
-      <w:pPr>
-        <w:jc w:val="both"/>
-        <w:rPr>
-          <w:sz w:val="24"/>
-          <w:szCs w:val="24"/>
-        </w:rPr>
-      </w:pPr>
-      <w:r>
-        <w:rPr>
-          <w:sz w:val="24"/>
-          <w:szCs w:val="24"/>
-        </w:rPr>
-        <w:t>Tras concertar una reunión con todos los miembros del grupo, se ha decidido puntuar a cada miembro del grupo según su implicación y dedicación en el desarrollo del proyecto, dando lugar a un acuerdo entre todos los miembros del grupo con el fin</w:t>
-      </w:r>
-      <w:r>
-        <w:rPr>
-          <w:sz w:val="24"/>
-          <w:szCs w:val="24"/>
-        </w:rPr>
-        <w:t xml:space="preserve"> de evitar conflictos internos</w:t>
-      </w:r>
-      <w:r>
-        <w:rPr>
-          <w:sz w:val="24"/>
-          <w:szCs w:val="24"/>
-        </w:rPr>
-        <w:t xml:space="preserve"> en el grupo.</w:t>
-      </w:r>
-    </w:p>
-    <w:p>
-      <w:pPr>
-        <w:jc w:val="both"/>
-        <w:rPr>
-          <w:sz w:val="24"/>
-          <w:szCs w:val="24"/>
-        </w:rPr>
-      </w:pPr>
-      <w:r>
-        <w:rPr>
-          <w:sz w:val="24"/>
-          <w:szCs w:val="24"/>
-        </w:rPr>
-        <w:t xml:space="preserve">Con estas puntuaciones no reflejamos que algún miembro del grupo se merezca el suspenso. Sólo se indica que mayor o menor implicación respecto al trabajo realizado por cada uno de los componentes del grupo. </w:t>
-      </w:r>
-    </w:p>
-    <w:p>
-      <w:pPr>
-        <w:jc w:val="both"/>
-        <w:rPr>
-          <w:sz w:val="24"/>
-          <w:szCs w:val="24"/>
-        </w:rPr>
-      </w:pPr>
-      <w:r>
-        <w:rPr>
-          <w:sz w:val="24"/>
-          <w:szCs w:val="24"/>
-        </w:rPr>
-        <w:t>Por lo tanto, todos los integrantes del grupo  estamos de acuerdo con estas calificaciones y afirmaciones.</w:t>
-      </w:r>
-    </w:p>
-    <w:p/>
+    </w:p>
     <w:p>
       <w:pPr>
         <w:rPr>
@@ -13437,22 +13759,24 @@
           <w:szCs w:val="24"/>
         </w:rPr>
       </w:pPr>
-      <w:r>
+    </w:p>
+    <w:p>
+      <w:pPr>
         <w:rPr>
           <w:b/>
           <w:sz w:val="24"/>
           <w:szCs w:val="24"/>
         </w:rPr>
-        <w:t>Firmado</w:t>
-      </w:r>
-      <w:r>
+      </w:pPr>
+    </w:p>
+    <w:p>
+      <w:pPr>
         <w:rPr>
           <w:b/>
           <w:sz w:val="24"/>
           <w:szCs w:val="24"/>
         </w:rPr>
-        <w:t>:</w:t>
-      </w:r>
+      </w:pPr>
     </w:p>
     <w:p>
       <w:pPr>
@@ -13462,263 +13786,28 @@
           <w:szCs w:val="24"/>
         </w:rPr>
       </w:pPr>
-    </w:p>
-    <w:p>
-      <w:pPr>
-        <w:rPr>
-          <w:b/>
-          <w:sz w:val="24"/>
-          <w:szCs w:val="24"/>
-        </w:rPr>
-      </w:pPr>
-      <w:r>
-        <w:rPr>
-          <w:b/>
-          <w:sz w:val="24"/>
-          <w:szCs w:val="24"/>
-        </w:rPr>
-        <w:t xml:space="preserve">     </w:t>
-      </w:r>
-      <w:r>
-        <w:rPr>
-          <w:b/>
-          <w:sz w:val="24"/>
-          <w:szCs w:val="24"/>
-        </w:rPr>
-        <w:t xml:space="preserve">  </w:t>
-      </w:r>
-      <w:r>
-        <w:rPr>
-          <w:b/>
-          <w:sz w:val="24"/>
-          <w:szCs w:val="24"/>
-        </w:rPr>
-        <w:t xml:space="preserve"> </w:t>
-      </w:r>
-      <w:r>
-        <w:rPr>
-          <w:b/>
-          <w:sz w:val="24"/>
-          <w:szCs w:val="24"/>
-        </w:rPr>
-        <w:t xml:space="preserve"> </w:t>
-      </w:r>
-      <w:r>
-        <w:rPr>
-          <w:b/>
-          <w:sz w:val="24"/>
-          <w:szCs w:val="24"/>
-        </w:rPr>
-        <w:t xml:space="preserve"> Sergio Carrascosa Oliva</w:t>
-      </w:r>
-      <w:r>
-        <w:rPr>
-          <w:b/>
-          <w:sz w:val="24"/>
-          <w:szCs w:val="24"/>
-        </w:rPr>
-        <w:tab/>
-      </w:r>
-      <w:r>
-        <w:rPr>
-          <w:b/>
-          <w:sz w:val="24"/>
-          <w:szCs w:val="24"/>
-        </w:rPr>
-        <w:tab/>
-        <w:t xml:space="preserve">                 </w:t>
-      </w:r>
-      <w:r>
-        <w:rPr>
-          <w:b/>
-          <w:sz w:val="24"/>
-          <w:szCs w:val="24"/>
-        </w:rPr>
-        <w:t xml:space="preserve"> </w:t>
-      </w:r>
-      <w:r>
-        <w:rPr>
-          <w:b/>
-          <w:sz w:val="24"/>
-          <w:szCs w:val="24"/>
-        </w:rPr>
-        <w:t xml:space="preserve">  </w:t>
-      </w:r>
-      <w:r>
-        <w:rPr>
-          <w:b/>
-          <w:sz w:val="24"/>
-          <w:szCs w:val="24"/>
-        </w:rPr>
-        <w:t xml:space="preserve">  </w:t>
-      </w:r>
-      <w:r>
-        <w:rPr>
-          <w:b/>
-          <w:sz w:val="24"/>
-          <w:szCs w:val="24"/>
-        </w:rPr>
-        <w:t xml:space="preserve">Pablo </w:t>
-      </w:r>
-      <w:r>
-        <w:rPr>
-          <w:b/>
-          <w:sz w:val="24"/>
-          <w:szCs w:val="24"/>
-        </w:rPr>
-        <w:t xml:space="preserve">José </w:t>
-      </w:r>
-      <w:r>
-        <w:rPr>
-          <w:b/>
-          <w:sz w:val="24"/>
-          <w:szCs w:val="24"/>
-        </w:rPr>
-        <w:t>Carrillo García</w:t>
-      </w:r>
-    </w:p>
-    <w:p>
-      <w:pPr>
-        <w:rPr>
-          <w:b/>
-          <w:sz w:val="24"/>
-          <w:szCs w:val="24"/>
-        </w:rPr>
-      </w:pPr>
-    </w:p>
-    <w:p>
-      <w:pPr>
-        <w:rPr>
-          <w:b/>
-          <w:sz w:val="24"/>
-          <w:szCs w:val="24"/>
-        </w:rPr>
-      </w:pPr>
-    </w:p>
-    <w:p>
-      <w:pPr>
-        <w:rPr>
-          <w:b/>
-          <w:sz w:val="24"/>
-          <w:szCs w:val="24"/>
-        </w:rPr>
-      </w:pPr>
-    </w:p>
-    <w:p>
-      <w:pPr>
-        <w:rPr>
-          <w:b/>
-          <w:sz w:val="24"/>
-          <w:szCs w:val="24"/>
-        </w:rPr>
-      </w:pPr>
-    </w:p>
-    <w:p>
-      <w:pPr>
-        <w:rPr>
-          <w:b/>
-          <w:sz w:val="24"/>
-          <w:szCs w:val="24"/>
-        </w:rPr>
-      </w:pPr>
-    </w:p>
-    <w:p>
-      <w:pPr>
-        <w:rPr>
-          <w:b/>
-          <w:sz w:val="24"/>
-          <w:szCs w:val="24"/>
-        </w:rPr>
-      </w:pPr>
-      <w:r>
-        <w:rPr>
-          <w:b/>
-          <w:sz w:val="24"/>
-          <w:szCs w:val="24"/>
-        </w:rPr>
-        <w:t xml:space="preserve"> Julián Alexander Mayer Álvarez</w:t>
-      </w:r>
-      <w:r>
-        <w:rPr>
-          <w:b/>
-          <w:sz w:val="24"/>
-          <w:szCs w:val="24"/>
-        </w:rPr>
-        <w:tab/>
-        <w:t xml:space="preserve">                             </w:t>
-      </w:r>
-      <w:proofErr w:type="spellStart"/>
-      <w:r>
-        <w:rPr>
-          <w:b/>
-          <w:sz w:val="24"/>
-          <w:szCs w:val="24"/>
-        </w:rPr>
-        <w:t>Jose</w:t>
-      </w:r>
-      <w:proofErr w:type="spellEnd"/>
-      <w:r>
-        <w:rPr>
-          <w:b/>
-          <w:sz w:val="24"/>
-          <w:szCs w:val="24"/>
-        </w:rPr>
-        <w:t xml:space="preserve"> Manuel Navarro Márquez</w:t>
-      </w:r>
-    </w:p>
-    <w:p>
-      <w:pPr>
-        <w:rPr>
-          <w:b/>
-          <w:sz w:val="24"/>
-          <w:szCs w:val="24"/>
-        </w:rPr>
-      </w:pPr>
-    </w:p>
-    <w:p>
-      <w:pPr>
-        <w:rPr>
-          <w:b/>
-          <w:sz w:val="24"/>
-          <w:szCs w:val="24"/>
-        </w:rPr>
-      </w:pPr>
-    </w:p>
-    <w:p>
-      <w:pPr>
-        <w:rPr>
-          <w:b/>
-          <w:sz w:val="24"/>
-          <w:szCs w:val="24"/>
-        </w:rPr>
-      </w:pPr>
-    </w:p>
-    <w:p>
-      <w:pPr>
-        <w:rPr>
-          <w:b/>
-          <w:sz w:val="24"/>
-          <w:szCs w:val="24"/>
-        </w:rPr>
-      </w:pPr>
-    </w:p>
-    <w:p>
-      <w:pPr>
-        <w:rPr>
-          <w:b/>
-          <w:sz w:val="24"/>
-          <w:szCs w:val="24"/>
-        </w:rPr>
-      </w:pPr>
-    </w:p>
-    <w:p>
-      <w:pPr>
-        <w:rPr>
-          <w:b/>
-          <w:sz w:val="24"/>
-          <w:szCs w:val="24"/>
-        </w:rPr>
-      </w:pPr>
+      <w:r>
+        <w:rPr>
+          <w:noProof/>
+        </w:rPr>
+        <w:pict>
+          <v:shape id="_x0000_s1033" type="#_x0000_t75" style="position:absolute;margin-left:.05pt;margin-top:19.85pt;width:215.05pt;height:83.25pt;z-index:-251650048;mso-position-horizontal-relative:text;mso-position-vertical-relative:text;mso-width-relative:page;mso-height-relative:page" wrapcoords="-38 0 -38 21471 21600 21471 21600 0 -38 0">
+            <v:imagedata r:id="rId17" o:title="AolPzQRZVGXxN2N3BB1HIeey9y8sO0tQ9WVnE2RkK4p3"/>
+            <w10:wrap type="through"/>
+          </v:shape>
+        </w:pict>
+      </w:r>
+      <w:r>
+        <w:rPr>
+          <w:noProof/>
+        </w:rPr>
+        <w:pict>
+          <v:shape id="_x0000_s1029" type="#_x0000_t75" style="position:absolute;margin-left:252.5pt;margin-top:19.85pt;width:154.3pt;height:83.25pt;z-index:-251654144;mso-position-horizontal-relative:text;mso-position-vertical-relative:text;mso-width-relative:page;mso-height-relative:page" wrapcoords="-38 0 -38 21529 21600 21529 21600 0 -38 0">
+            <v:imagedata r:id="rId18" o:title="Ara-ODwgiLjLNBJHRasXDhwi7S_DuuPatlnPSQ4pO2fe"/>
+            <w10:wrap type="through"/>
+          </v:shape>
+        </w:pict>
+      </w:r>
       <w:r>
         <w:rPr>
           <w:b/>
@@ -17077,10 +17166,19 @@
                   <c:v>5</c:v>
                 </c:pt>
                 <c:pt idx="1">
-                  <c:v>4</c:v>
+                  <c:v>5</c:v>
+                </c:pt>
+                <c:pt idx="2">
+                  <c:v>5</c:v>
                 </c:pt>
                 <c:pt idx="3">
                   <c:v>5</c:v>
+                </c:pt>
+                <c:pt idx="4">
+                  <c:v>5</c:v>
+                </c:pt>
+                <c:pt idx="5">
+                  <c:v>3</c:v>
                 </c:pt>
               </c:numCache>
             </c:numRef>
@@ -17397,7 +17495,7 @@
 </file>
 
 <file path=customXml/itemProps2.xml><?xml version="1.0" encoding="utf-8"?>
-<ds:datastoreItem xmlns:ds="http://schemas.openxmlformats.org/officeDocument/2006/customXml" ds:itemID="{E5BEA8B5-B2EA-4B69-853C-8FB0F9AD4FE3}">
+<ds:datastoreItem xmlns:ds="http://schemas.openxmlformats.org/officeDocument/2006/customXml" ds:itemID="{9F900E5B-4FCE-410D-BB66-369936AE1533}">
   <ds:schemaRefs>
     <ds:schemaRef ds:uri="http://schemas.openxmlformats.org/officeDocument/2006/bibliography"/>
   </ds:schemaRefs>

</xml_diff>